<commit_message>
Arreglo de prolijidad y Orden
</commit_message>
<xml_diff>
--- a/T.P. 1 - Microcontroladores/Respuestas y Casos de Prueba.docx
+++ b/T.P. 1 - Microcontroladores/Respuestas y Casos de Prueba.docx
@@ -32,15 +32,17 @@
         <w:jc w:val="center"/>
         <w:rPr>
           <w:b/>
-          <w:sz w:val="28"/>
-        </w:rPr>
-      </w:pPr>
-      <w:r>
-        <w:rPr>
-          <w:b/>
-          <w:sz w:val="28"/>
-        </w:rPr>
-        <w:t>Respuestas a preguntas teóricas de la entrega 1 y 2</w:t>
+          <w:i/>
+          <w:sz w:val="28"/>
+        </w:rPr>
+      </w:pPr>
+      <w:r>
+        <w:rPr>
+          <w:b/>
+          <w:i/>
+          <w:sz w:val="28"/>
+        </w:rPr>
+        <w:t>Grupo: Sopa Inglesa</w:t>
       </w:r>
     </w:p>
     <w:p>
@@ -48,15 +50,17 @@
         <w:jc w:val="center"/>
         <w:rPr>
           <w:b/>
-          <w:sz w:val="28"/>
-        </w:rPr>
-      </w:pPr>
-      <w:r>
-        <w:rPr>
-          <w:b/>
-          <w:sz w:val="28"/>
-        </w:rPr>
-        <w:t>Grupo: Sopa Inglesa</w:t>
+          <w:i/>
+          <w:sz w:val="28"/>
+        </w:rPr>
+      </w:pPr>
+      <w:r>
+        <w:rPr>
+          <w:b/>
+          <w:i/>
+          <w:sz w:val="28"/>
+        </w:rPr>
+        <w:t>2018 – Turno Mañana – k2003</w:t>
       </w:r>
     </w:p>
     <w:p>
@@ -72,16 +76,53 @@
           <w:b/>
           <w:sz w:val="28"/>
         </w:rPr>
-        <w:t>2018 – Turno Mañana – k2003</w:t>
-      </w:r>
-    </w:p>
-    <w:p>
-      <w:pPr>
-        <w:rPr>
-          <w:b/>
-          <w:sz w:val="28"/>
-        </w:rPr>
-      </w:pPr>
+        <w:t>Casos de Prueba</w:t>
+      </w:r>
+      <w:r>
+        <w:rPr>
+          <w:b/>
+          <w:sz w:val="28"/>
+        </w:rPr>
+        <w:t xml:space="preserve"> </w:t>
+      </w:r>
+      <w:r>
+        <w:rPr>
+          <w:b/>
+          <w:sz w:val="28"/>
+        </w:rPr>
+        <w:t>y r</w:t>
+      </w:r>
+      <w:bookmarkStart w:id="0" w:name="_GoBack"/>
+      <w:bookmarkEnd w:id="0"/>
+      <w:r>
+        <w:rPr>
+          <w:b/>
+          <w:sz w:val="28"/>
+        </w:rPr>
+        <w:t>espuestas a pregun</w:t>
+      </w:r>
+      <w:r>
+        <w:rPr>
+          <w:b/>
+          <w:sz w:val="28"/>
+        </w:rPr>
+        <w:t>tas teóricas</w:t>
+      </w:r>
+    </w:p>
+    <w:p>
+      <w:pPr>
+        <w:rPr>
+          <w:b/>
+          <w:sz w:val="28"/>
+        </w:rPr>
+      </w:pPr>
+      <w:r>
+        <w:rPr>
+          <w:b/>
+          <w:sz w:val="28"/>
+        </w:rPr>
+        <w:t>Entrega 1</w:t>
+      </w:r>
     </w:p>
     <w:p>
       <w:pPr>
@@ -216,8 +257,6 @@
         </w:rPr>
         <w:t xml:space="preserve"> 10)</w:t>
       </w:r>
-      <w:bookmarkStart w:id="0" w:name="_GoBack"/>
-      <w:bookmarkEnd w:id="0"/>
     </w:p>
     <w:p>
       <w:pPr>
@@ -272,12 +311,460 @@
           <w:sz w:val="28"/>
         </w:rPr>
       </w:pPr>
-    </w:p>
-    <w:p>
-      <w:pPr>
-        <w:jc w:val="center"/>
-      </w:pPr>
-    </w:p>
+      <w:r>
+        <w:rPr>
+          <w:b/>
+          <w:sz w:val="28"/>
+        </w:rPr>
+        <w:t>Entrega 2</w:t>
+      </w:r>
+    </w:p>
+    <w:p>
+      <w:pPr>
+        <w:rPr>
+          <w:b/>
+          <w:sz w:val="28"/>
+        </w:rPr>
+      </w:pPr>
+      <w:r>
+        <w:rPr>
+          <w:b/>
+          <w:sz w:val="28"/>
+        </w:rPr>
+        <w:t>3.6 Que sucede al querer cargar y ejecutar el programa que suma 10 y 22 en el procesador con memoria infinita</w:t>
+      </w:r>
+      <w:proofErr w:type="gramStart"/>
+      <w:r>
+        <w:rPr>
+          <w:b/>
+          <w:sz w:val="28"/>
+        </w:rPr>
+        <w:t>?</w:t>
+      </w:r>
+      <w:proofErr w:type="gramEnd"/>
+      <w:r>
+        <w:rPr>
+          <w:b/>
+          <w:sz w:val="28"/>
+        </w:rPr>
+        <w:t xml:space="preserve"> Y si queremos sab</w:t>
+      </w:r>
+      <w:r>
+        <w:rPr>
+          <w:b/>
+          <w:sz w:val="28"/>
+        </w:rPr>
+        <w:t>er si la memoria esta ordenada</w:t>
+      </w:r>
+      <w:proofErr w:type="gramStart"/>
+      <w:r>
+        <w:rPr>
+          <w:b/>
+          <w:sz w:val="28"/>
+        </w:rPr>
+        <w:t>?</w:t>
+      </w:r>
+      <w:proofErr w:type="gramEnd"/>
+      <w:r>
+        <w:rPr>
+          <w:b/>
+          <w:sz w:val="28"/>
+        </w:rPr>
+        <w:t xml:space="preserve"> Relacione lo que pasa con el concepto y justifique.</w:t>
+      </w:r>
+    </w:p>
+    <w:p>
+      <w:pPr>
+        <w:rPr>
+          <w:sz w:val="20"/>
+          <w:szCs w:val="20"/>
+        </w:rPr>
+      </w:pPr>
+      <w:r>
+        <w:rPr>
+          <w:sz w:val="20"/>
+          <w:szCs w:val="20"/>
+        </w:rPr>
+        <w:t>Si intentamos cargar y ejecutar cualquier programa al micro</w:t>
+      </w:r>
+      <w:r>
+        <w:rPr>
+          <w:sz w:val="20"/>
+          <w:szCs w:val="20"/>
+        </w:rPr>
+        <w:t xml:space="preserve"> </w:t>
+      </w:r>
+      <w:r>
+        <w:rPr>
+          <w:sz w:val="20"/>
+          <w:szCs w:val="20"/>
+        </w:rPr>
+        <w:t xml:space="preserve">con </w:t>
+      </w:r>
+      <w:proofErr w:type="spellStart"/>
+      <w:r>
+        <w:rPr>
+          <w:sz w:val="20"/>
+          <w:szCs w:val="20"/>
+        </w:rPr>
+        <w:t>memory</w:t>
+      </w:r>
+      <w:proofErr w:type="spellEnd"/>
+      <w:r>
+        <w:rPr>
+          <w:sz w:val="20"/>
+          <w:szCs w:val="20"/>
+        </w:rPr>
+        <w:t xml:space="preserve"> infinita nunca se llegara a cargar porque</w:t>
+      </w:r>
+      <w:r>
+        <w:rPr>
+          <w:sz w:val="20"/>
+          <w:szCs w:val="20"/>
+        </w:rPr>
+        <w:t xml:space="preserve"> </w:t>
+      </w:r>
+      <w:proofErr w:type="spellStart"/>
+      <w:r>
+        <w:rPr>
+          <w:sz w:val="20"/>
+          <w:szCs w:val="20"/>
+        </w:rPr>
+        <w:t>strProgram</w:t>
+      </w:r>
+      <w:proofErr w:type="spellEnd"/>
+      <w:r>
+        <w:rPr>
+          <w:sz w:val="20"/>
+          <w:szCs w:val="20"/>
+        </w:rPr>
+        <w:t xml:space="preserve"> devuelve un dato de tipo Micro, cuya</w:t>
+      </w:r>
+      <w:r>
+        <w:rPr>
+          <w:sz w:val="20"/>
+          <w:szCs w:val="20"/>
+        </w:rPr>
+        <w:t xml:space="preserve"> </w:t>
+      </w:r>
+      <w:proofErr w:type="gramStart"/>
+      <w:r>
+        <w:rPr>
+          <w:sz w:val="20"/>
+          <w:szCs w:val="20"/>
+        </w:rPr>
+        <w:t>primer</w:t>
+      </w:r>
+      <w:proofErr w:type="gramEnd"/>
+      <w:r>
+        <w:rPr>
+          <w:sz w:val="20"/>
+          <w:szCs w:val="20"/>
+        </w:rPr>
+        <w:t xml:space="preserve"> variable devuelve una lista infinita y esta nunca</w:t>
+      </w:r>
+      <w:r>
+        <w:rPr>
+          <w:sz w:val="20"/>
+          <w:szCs w:val="20"/>
+        </w:rPr>
+        <w:t xml:space="preserve"> </w:t>
+      </w:r>
+      <w:r>
+        <w:rPr>
+          <w:sz w:val="20"/>
+          <w:szCs w:val="20"/>
+        </w:rPr>
+        <w:t>termina de resolverse.</w:t>
+      </w:r>
+      <w:r>
+        <w:rPr>
+          <w:sz w:val="20"/>
+          <w:szCs w:val="20"/>
+        </w:rPr>
+        <w:t xml:space="preserve"> </w:t>
+      </w:r>
+      <w:r>
+        <w:rPr>
+          <w:sz w:val="20"/>
+          <w:szCs w:val="20"/>
+        </w:rPr>
+        <w:t xml:space="preserve">Si intentamos aplicar </w:t>
+      </w:r>
+      <w:proofErr w:type="spellStart"/>
+      <w:r>
+        <w:rPr>
+          <w:sz w:val="20"/>
+          <w:szCs w:val="20"/>
+        </w:rPr>
+        <w:t>orderedMemo</w:t>
+      </w:r>
+      <w:proofErr w:type="spellEnd"/>
+      <w:r>
+        <w:rPr>
+          <w:sz w:val="20"/>
+          <w:szCs w:val="20"/>
+        </w:rPr>
+        <w:t xml:space="preserve"> a el micro con</w:t>
+      </w:r>
+      <w:r>
+        <w:rPr>
+          <w:sz w:val="20"/>
+          <w:szCs w:val="20"/>
+        </w:rPr>
+        <w:t xml:space="preserve"> </w:t>
+      </w:r>
+      <w:proofErr w:type="spellStart"/>
+      <w:r>
+        <w:rPr>
+          <w:sz w:val="20"/>
+          <w:szCs w:val="20"/>
+        </w:rPr>
+        <w:t>memory</w:t>
+      </w:r>
+      <w:proofErr w:type="spellEnd"/>
+      <w:r>
+        <w:rPr>
+          <w:sz w:val="20"/>
+          <w:szCs w:val="20"/>
+        </w:rPr>
+        <w:t xml:space="preserve"> infinita, nunca terminara de comparar si su primer</w:t>
+      </w:r>
+      <w:r>
+        <w:rPr>
+          <w:sz w:val="20"/>
+          <w:szCs w:val="20"/>
+        </w:rPr>
+        <w:t xml:space="preserve"> </w:t>
+      </w:r>
+      <w:r>
+        <w:rPr>
+          <w:sz w:val="20"/>
+          <w:szCs w:val="20"/>
+        </w:rPr>
+        <w:t>elemento es menor o igual a los subsiguientes, porque</w:t>
+      </w:r>
+      <w:r>
+        <w:rPr>
+          <w:sz w:val="20"/>
+          <w:szCs w:val="20"/>
+        </w:rPr>
+        <w:t xml:space="preserve"> </w:t>
+      </w:r>
+      <w:r>
+        <w:rPr>
+          <w:sz w:val="20"/>
+          <w:szCs w:val="20"/>
+        </w:rPr>
+        <w:t>los subsiguientes son infinitos.</w:t>
+      </w:r>
+      <w:r>
+        <w:rPr>
+          <w:sz w:val="20"/>
+          <w:szCs w:val="20"/>
+        </w:rPr>
+        <w:t xml:space="preserve"> </w:t>
+      </w:r>
+      <w:r>
+        <w:rPr>
+          <w:sz w:val="20"/>
+          <w:szCs w:val="20"/>
+        </w:rPr>
+        <w:t>El constructor Micro fue modelado para representar un</w:t>
+      </w:r>
+      <w:r>
+        <w:rPr>
+          <w:sz w:val="20"/>
+          <w:szCs w:val="20"/>
+        </w:rPr>
+        <w:t xml:space="preserve"> </w:t>
+      </w:r>
+      <w:proofErr w:type="spellStart"/>
+      <w:r>
+        <w:rPr>
+          <w:sz w:val="20"/>
+          <w:szCs w:val="20"/>
+        </w:rPr>
+        <w:t>microcontrolador</w:t>
+      </w:r>
+      <w:proofErr w:type="spellEnd"/>
+      <w:r>
+        <w:rPr>
+          <w:sz w:val="20"/>
+          <w:szCs w:val="20"/>
+        </w:rPr>
+        <w:t>, una computadora para aplicaciones</w:t>
+      </w:r>
+      <w:r>
+        <w:rPr>
+          <w:sz w:val="20"/>
+          <w:szCs w:val="20"/>
+        </w:rPr>
+        <w:t xml:space="preserve"> </w:t>
+      </w:r>
+      <w:proofErr w:type="spellStart"/>
+      <w:r>
+        <w:rPr>
+          <w:sz w:val="20"/>
+          <w:szCs w:val="20"/>
+        </w:rPr>
+        <w:t>especificas</w:t>
+      </w:r>
+      <w:proofErr w:type="spellEnd"/>
+      <w:r>
+        <w:rPr>
+          <w:sz w:val="20"/>
+          <w:szCs w:val="20"/>
+        </w:rPr>
+        <w:t xml:space="preserve">. Como toda computadora su </w:t>
+      </w:r>
+      <w:proofErr w:type="spellStart"/>
+      <w:r>
+        <w:rPr>
+          <w:sz w:val="20"/>
+          <w:szCs w:val="20"/>
+        </w:rPr>
+        <w:t>memory</w:t>
+      </w:r>
+      <w:proofErr w:type="spellEnd"/>
+      <w:r>
+        <w:rPr>
+          <w:sz w:val="20"/>
+          <w:szCs w:val="20"/>
+        </w:rPr>
+        <w:t xml:space="preserve"> es</w:t>
+      </w:r>
+      <w:r>
+        <w:rPr>
+          <w:sz w:val="20"/>
+          <w:szCs w:val="20"/>
+        </w:rPr>
+        <w:t xml:space="preserve"> </w:t>
+      </w:r>
+      <w:r>
+        <w:rPr>
+          <w:sz w:val="20"/>
+          <w:szCs w:val="20"/>
+        </w:rPr>
+        <w:t xml:space="preserve">limitada, por lo tanto definir un </w:t>
+      </w:r>
+      <w:proofErr w:type="spellStart"/>
+      <w:r>
+        <w:rPr>
+          <w:sz w:val="20"/>
+          <w:szCs w:val="20"/>
+        </w:rPr>
+        <w:t>microcontrolador</w:t>
+      </w:r>
+      <w:proofErr w:type="spellEnd"/>
+      <w:r>
+        <w:rPr>
+          <w:sz w:val="20"/>
+          <w:szCs w:val="20"/>
+        </w:rPr>
+        <w:t xml:space="preserve"> </w:t>
+      </w:r>
+      <w:r>
+        <w:rPr>
+          <w:sz w:val="20"/>
+          <w:szCs w:val="20"/>
+        </w:rPr>
+        <w:t xml:space="preserve">con </w:t>
+      </w:r>
+      <w:proofErr w:type="spellStart"/>
+      <w:r>
+        <w:rPr>
+          <w:sz w:val="20"/>
+          <w:szCs w:val="20"/>
+        </w:rPr>
+        <w:t>memory</w:t>
+      </w:r>
+      <w:proofErr w:type="spellEnd"/>
+      <w:r>
+        <w:rPr>
+          <w:sz w:val="20"/>
+          <w:szCs w:val="20"/>
+        </w:rPr>
+        <w:t xml:space="preserve"> infinita no tiene sentido.</w:t>
+      </w:r>
+    </w:p>
+    <w:p>
+      <w:pPr>
+        <w:rPr>
+          <w:b/>
+          <w:sz w:val="28"/>
+        </w:rPr>
+      </w:pPr>
+      <w:r>
+        <w:rPr>
+          <w:b/>
+          <w:sz w:val="28"/>
+        </w:rPr>
+        <w:t>4.1</w:t>
+      </w:r>
+    </w:p>
+    <w:p>
+      <w:pPr>
+        <w:rPr>
+          <w:b/>
+          <w:sz w:val="28"/>
+        </w:rPr>
+      </w:pPr>
+      <w:r>
+        <w:rPr>
+          <w:b/>
+          <w:sz w:val="28"/>
+        </w:rPr>
+        <w:t>4.2</w:t>
+      </w:r>
+    </w:p>
+    <w:p>
+      <w:pPr>
+        <w:rPr>
+          <w:b/>
+          <w:sz w:val="28"/>
+        </w:rPr>
+      </w:pPr>
+      <w:r>
+        <w:rPr>
+          <w:b/>
+          <w:sz w:val="28"/>
+        </w:rPr>
+        <w:t>4.3</w:t>
+      </w:r>
+    </w:p>
+    <w:p>
+      <w:pPr>
+        <w:rPr>
+          <w:b/>
+          <w:sz w:val="28"/>
+        </w:rPr>
+      </w:pPr>
+      <w:r>
+        <w:rPr>
+          <w:b/>
+          <w:sz w:val="28"/>
+        </w:rPr>
+        <w:t>4.4</w:t>
+      </w:r>
+    </w:p>
+    <w:p>
+      <w:pPr>
+        <w:rPr>
+          <w:b/>
+          <w:sz w:val="28"/>
+        </w:rPr>
+      </w:pPr>
+      <w:r>
+        <w:rPr>
+          <w:b/>
+          <w:sz w:val="28"/>
+        </w:rPr>
+        <w:lastRenderedPageBreak/>
+        <w:t>4.5</w:t>
+      </w:r>
+    </w:p>
+    <w:p/>
     <w:sectPr>
       <w:pgSz w:w="12240" w:h="15840"/>
       <w:pgMar w:top="1417" w:right="1701" w:bottom="1417" w:left="1701" w:header="708" w:footer="708" w:gutter="0"/>

</xml_diff>